<commit_message>
added comments to neural network code
</commit_message>
<xml_diff>
--- a/Team_Stats_Explainer.docx
+++ b/Team_Stats_Explainer.docx
@@ -779,38 +779,143 @@
       </w:r>
     </w:p>
     <w:p>
+      <w:proofErr w:type="spellStart"/>
+      <w:r>
+        <w:rPr>
+          <w:b/>
+          <w:bCs/>
+        </w:rPr>
+        <w:t>wins_tot</w:t>
+      </w:r>
+      <w:proofErr w:type="spellEnd"/>
+      <w:r>
+        <w:rPr>
+          <w:b/>
+          <w:bCs/>
+        </w:rPr>
+        <w:t xml:space="preserve"> </w:t>
+      </w:r>
+      <w:r>
+        <w:rPr>
+          <w:b/>
+          <w:bCs/>
+        </w:rPr>
+        <w:t xml:space="preserve">(Total Wins) – </w:t>
+      </w:r>
+      <w:r>
+        <w:t>Taken directly from the total wins (W column) in ranking.csv. This is the outcome variable we’re going to train the model to predict.</w:t>
+      </w:r>
+    </w:p>
+    <w:p/>
+    <w:p>
       <w:pPr>
         <w:rPr>
+          <w:rFonts w:eastAsiaTheme="minorEastAsia"/>
           <w:b/>
           <w:bCs/>
         </w:rPr>
       </w:pPr>
-      <w:proofErr w:type="spellStart"/>
-      <w:r>
-        <w:rPr>
-          <w:b/>
-          <w:bCs/>
-        </w:rPr>
-        <w:t>wins_tot</w:t>
-      </w:r>
-      <w:proofErr w:type="spellEnd"/>
-      <w:r>
-        <w:rPr>
-          <w:b/>
-          <w:bCs/>
-        </w:rPr>
-        <w:t xml:space="preserve"> </w:t>
-      </w:r>
-      <w:r>
-        <w:rPr>
-          <w:b/>
-          <w:bCs/>
-        </w:rPr>
-        <w:t xml:space="preserve">(Total Wins) – </w:t>
-      </w:r>
-      <w:r>
-        <w:t>Taken directly from the total wins (W column) in ranking.csv. This is the outcome variable we’re going to train the model to predict.</w:t>
-      </w:r>
+      <m:oMathPara>
+        <m:oMath>
+          <m:r>
+            <m:rPr>
+              <m:sty m:val="bi"/>
+            </m:rPr>
+            <w:rPr>
+              <w:rFonts w:ascii="Cambria Math" w:hAnsi="Cambria Math"/>
+            </w:rPr>
+            <m:t xml:space="preserve">Normalized </m:t>
+          </m:r>
+          <m:r>
+            <m:rPr>
+              <m:sty m:val="bi"/>
+            </m:rPr>
+            <w:rPr>
+              <w:rFonts w:ascii="Cambria Math" w:hAnsi="Cambria Math"/>
+            </w:rPr>
+            <m:t>O</m:t>
+          </m:r>
+          <m:r>
+            <m:rPr>
+              <m:sty m:val="bi"/>
+            </m:rPr>
+            <w:rPr>
+              <w:rFonts w:ascii="Cambria Math" w:hAnsi="Cambria Math"/>
+            </w:rPr>
+            <m:t>BPM</m:t>
+          </m:r>
+          <m:r>
+            <m:rPr>
+              <m:sty m:val="bi"/>
+            </m:rPr>
+            <w:rPr>
+              <w:rFonts w:ascii="Cambria Math" w:hAnsi="Cambria Math"/>
+            </w:rPr>
+            <m:t>=</m:t>
+          </m:r>
+          <m:f>
+            <m:fPr>
+              <m:ctrlPr>
+                <w:rPr>
+                  <w:rFonts w:ascii="Cambria Math" w:hAnsi="Cambria Math"/>
+                  <w:b/>
+                  <w:bCs/>
+                  <w:i/>
+                </w:rPr>
+              </m:ctrlPr>
+            </m:fPr>
+            <m:num>
+              <m:r>
+                <m:rPr>
+                  <m:sty m:val="bi"/>
+                </m:rPr>
+                <w:rPr>
+                  <w:rFonts w:ascii="Cambria Math" w:hAnsi="Cambria Math"/>
+                </w:rPr>
+                <m:t>∑(</m:t>
+              </m:r>
+              <m:r>
+                <m:rPr>
+                  <m:sty m:val="bi"/>
+                </m:rPr>
+                <w:rPr>
+                  <w:rFonts w:ascii="Cambria Math" w:hAnsi="Cambria Math"/>
+                </w:rPr>
+                <m:t>O</m:t>
+              </m:r>
+              <m:r>
+                <m:rPr>
+                  <m:sty m:val="bi"/>
+                </m:rPr>
+                <w:rPr>
+                  <w:rFonts w:ascii="Cambria Math" w:hAnsi="Cambria Math"/>
+                </w:rPr>
+                <m:t>BPM)(Min. Played)</m:t>
+              </m:r>
+            </m:num>
+            <m:den>
+              <m:r>
+                <m:rPr>
+                  <m:sty m:val="bi"/>
+                </m:rPr>
+                <w:rPr>
+                  <w:rFonts w:ascii="Cambria Math" w:hAnsi="Cambria Math"/>
+                </w:rPr>
+                <m:t>Total Team Minutes</m:t>
+              </m:r>
+            </m:den>
+          </m:f>
+        </m:oMath>
+      </m:oMathPara>
+    </w:p>
+    <w:p>
+      <w:pPr>
+        <w:rPr>
+          <w:rFonts w:eastAsiaTheme="minorEastAsia"/>
+          <w:b/>
+          <w:bCs/>
+        </w:rPr>
+      </w:pPr>
     </w:p>
     <w:sectPr>
       <w:pgSz w:w="12240" w:h="15840"/>
@@ -1226,7 +1331,6 @@
   <w:style w:type="character" w:default="1" w:styleId="DefaultParagraphFont">
     <w:name w:val="Default Paragraph Font"/>
     <w:uiPriority w:val="1"/>
-    <w:semiHidden/>
     <w:unhideWhenUsed/>
   </w:style>
   <w:style w:type="table" w:default="1" w:styleId="TableNormal">
@@ -1290,6 +1394,16 @@
     <w:rPr>
       <w:color w:val="605E5C"/>
       <w:shd w:val="clear" w:color="auto" w:fill="E1DFDD"/>
+    </w:rPr>
+  </w:style>
+  <w:style w:type="character" w:styleId="PlaceholderText">
+    <w:name w:val="Placeholder Text"/>
+    <w:basedOn w:val="DefaultParagraphFont"/>
+    <w:uiPriority w:val="99"/>
+    <w:semiHidden/>
+    <w:rsid w:val="00EA65B7"/>
+    <w:rPr>
+      <w:color w:val="666666"/>
     </w:rPr>
   </w:style>
 </w:styles>

</xml_diff>